<commit_message>
add formats to document
</commit_message>
<xml_diff>
--- a/Praca dyplomowa.docx
+++ b/Praca dyplomowa.docx
@@ -10,7 +10,7 @@
         <w:rPr>
           <w:noProof/>
         </w:rPr>
-        <w:pict w14:anchorId="029C462F">
+        <w:pict w14:anchorId="10B84645">
           <v:shapetype id="_x0000_t75" coordsize="21600,21600" o:spt="75" o:preferrelative="t" path="m@4@5l@4@11@9@11@9@5xe" filled="f" stroked="f">
             <v:stroke joinstyle="miter"/>
             <v:formulas>
@@ -30,7 +30,7 @@
             <v:path o:extrusionok="f" gradientshapeok="t" o:connecttype="rect"/>
             <o:lock v:ext="edit" aspectratio="t"/>
           </v:shapetype>
-          <v:shape id="Obraz 1" o:spid="_x0000_i1025" type="#_x0000_t75" alt="" style="width:202.45pt;height:77.9pt;visibility:visible;mso-width-percent:0;mso-height-percent:0;mso-width-percent:0;mso-height-percent:0">
+          <v:shape id="Obraz 1" o:spid="_x0000_i1025" type="#_x0000_t75" alt="" style="width:202.7pt;height:77.6pt;visibility:visible;mso-width-percent:0;mso-height-percent:0;mso-width-percent:0;mso-height-percent:0">
             <v:imagedata r:id="rId12" o:title=""/>
           </v:shape>
         </w:pict>
@@ -946,10 +946,44 @@
         <w:t xml:space="preserve"> </w:t>
       </w:r>
     </w:p>
+    <w:p>
+      <w:pPr>
+        <w:rPr>
+          <w:rFonts w:ascii="Helvetica" w:hAnsi="Helvetica"/>
+          <w:snapToGrid w:val="0"/>
+        </w:rPr>
+        <w:sectPr>
+          <w:footerReference w:type="even" r:id="rId13"/>
+          <w:footerReference w:type="default" r:id="rId14"/>
+          <w:pgSz w:w="11907" w:h="16840" w:code="9"/>
+          <w:pgMar w:top="851" w:right="851" w:bottom="851" w:left="1134" w:header="709" w:footer="709" w:gutter="0"/>
+          <w:cols w:space="708"/>
+          <w:titlePg/>
+          <w:docGrid w:linePitch="326"/>
+        </w:sectPr>
+      </w:pPr>
+      <w:r>
+        <w:rPr>
+          <w:snapToGrid w:val="0"/>
+        </w:rPr>
+        <w:br w:type="page"/>
+      </w:r>
+    </w:p>
+    <w:p>
+      <w:pPr>
+        <w:tabs>
+          <w:tab w:val="left" w:pos="426"/>
+        </w:tabs>
+        <w:spacing w:line="276" w:lineRule="auto"/>
+        <w:rPr>
+          <w:rFonts w:ascii="Calibri" w:hAnsi="Calibri" w:cs="Calibri"/>
+          <w:snapToGrid w:val="0"/>
+        </w:rPr>
+      </w:pPr>
+    </w:p>
     <w:sectPr>
-      <w:footerReference w:type="default" r:id="rId13"/>
       <w:pgSz w:w="11907" w:h="16840" w:code="9"/>
-      <w:pgMar w:top="851" w:right="851" w:bottom="851" w:left="1134" w:header="709" w:footer="709" w:gutter="0"/>
+      <w:pgMar w:top="1418" w:right="1134" w:bottom="1418" w:left="1701" w:header="709" w:footer="709" w:gutter="0"/>
       <w:cols w:space="708"/>
       <w:docGrid w:linePitch="326"/>
     </w:sectPr>
@@ -984,10 +1018,104 @@
   <w:p>
     <w:pPr>
       <w:pStyle w:val="Footer"/>
-      <w:jc w:val="right"/>
-      <w:rPr>
-        <w:sz w:val="20"/>
-      </w:rPr>
+      <w:framePr w:w="418" w:wrap="none" w:vAnchor="text" w:hAnchor="margin" w:x="1" w:y="1"/>
+      <w:rPr>
+        <w:rStyle w:val="PageNumber"/>
+        <w:rFonts w:ascii="Helvetica" w:hAnsi="Helvetica"/>
+      </w:rPr>
+    </w:pPr>
+    <w:r>
+      <w:rPr>
+        <w:rStyle w:val="PageNumber"/>
+        <w:rFonts w:ascii="Helvetica" w:hAnsi="Helvetica"/>
+      </w:rPr>
+      <w:fldChar w:fldCharType="begin"/>
+    </w:r>
+    <w:r>
+      <w:rPr>
+        <w:rStyle w:val="PageNumber"/>
+        <w:rFonts w:ascii="Helvetica" w:hAnsi="Helvetica"/>
+      </w:rPr>
+      <w:instrText xml:space="preserve"> PAGE </w:instrText>
+    </w:r>
+    <w:r>
+      <w:rPr>
+        <w:rStyle w:val="PageNumber"/>
+        <w:rFonts w:ascii="Helvetica" w:hAnsi="Helvetica"/>
+      </w:rPr>
+      <w:fldChar w:fldCharType="separate"/>
+    </w:r>
+    <w:r>
+      <w:rPr>
+        <w:rStyle w:val="PageNumber"/>
+        <w:rFonts w:ascii="Helvetica" w:hAnsi="Helvetica"/>
+        <w:noProof/>
+      </w:rPr>
+      <w:t>2</w:t>
+    </w:r>
+    <w:r>
+      <w:rPr>
+        <w:rStyle w:val="PageNumber"/>
+        <w:rFonts w:ascii="Helvetica" w:hAnsi="Helvetica"/>
+      </w:rPr>
+      <w:fldChar w:fldCharType="end"/>
+    </w:r>
+  </w:p>
+  <w:p>
+    <w:pPr>
+      <w:pStyle w:val="Footer"/>
+      <w:ind w:right="360"/>
+    </w:pPr>
+  </w:p>
+</w:ftr>
+</file>
+
+<file path=word/footer2.xml><?xml version="1.0" encoding="utf-8"?>
+<w:ftr xmlns:wpc="http://schemas.microsoft.com/office/word/2010/wordprocessingCanvas" xmlns:cx="http://schemas.microsoft.com/office/drawing/2014/chartex" xmlns:cx1="http://schemas.microsoft.com/office/drawing/2015/9/8/chartex" xmlns:cx2="http://schemas.microsoft.com/office/drawing/2015/10/21/chartex" xmlns:cx3="http://schemas.microsoft.com/office/drawing/2016/5/9/chartex" xmlns:cx4="http://schemas.microsoft.com/office/drawing/2016/5/10/chartex" xmlns:cx5="http://schemas.microsoft.com/office/drawing/2016/5/11/chartex" xmlns:cx6="http://schemas.microsoft.com/office/drawing/2016/5/12/chartex" xmlns:cx7="http://schemas.microsoft.com/office/drawing/2016/5/13/chartex" xmlns:cx8="http://schemas.microsoft.com/office/drawing/2016/5/14/chartex" xmlns:mc="http://schemas.openxmlformats.org/markup-compatibility/2006" xmlns:aink="http://schemas.microsoft.com/office/drawing/2016/ink" xmlns:am3d="http://schemas.microsoft.com/office/drawing/2017/model3d" xmlns:o="urn:schemas-microsoft-com:office:office" xmlns:oel="http://schemas.microsoft.com/office/2019/extlst" xmlns:r="http://schemas.openxmlformats.org/officeDocument/2006/relationships" xmlns:m="http://schemas.openxmlformats.org/officeDocument/2006/math" xmlns:v="urn:schemas-microsoft-com:vml" xmlns:wp14="http://schemas.microsoft.com/office/word/2010/wordprocessingDrawing" xmlns:wp="http://schemas.openxmlformats.org/drawingml/2006/wordprocessingDrawing" xmlns:w10="urn:schemas-microsoft-com:office:word" xmlns:w="http://schemas.openxmlformats.org/wordprocessingml/2006/main" xmlns:w14="http://schemas.microsoft.com/office/word/2010/wordml" xmlns:w15="http://schemas.microsoft.com/office/word/2012/wordml" xmlns:w16cex="http://schemas.microsoft.com/office/word/2018/wordml/cex" xmlns:w16cid="http://schemas.microsoft.com/office/word/2016/wordml/cid" xmlns:w16="http://schemas.microsoft.com/office/word/2018/wordml" xmlns:w16sdtdh="http://schemas.microsoft.com/office/word/2020/wordml/sdtdatahash" xmlns:w16se="http://schemas.microsoft.com/office/word/2015/wordml/symex" xmlns:wpg="http://schemas.microsoft.com/office/word/2010/wordprocessingGroup" xmlns:wpi="http://schemas.microsoft.com/office/word/2010/wordprocessingInk" xmlns:wne="http://schemas.microsoft.com/office/word/2006/wordml" xmlns:wps="http://schemas.microsoft.com/office/word/2010/wordprocessingShape" mc:Ignorable="w14 w15 w16se w16cid w16 w16cex w16sdtdh wp14">
+  <w:p>
+    <w:pPr>
+      <w:pStyle w:val="Footer"/>
+      <w:framePr w:w="363" w:wrap="none" w:vAnchor="text" w:hAnchor="margin" w:x="8359" w:y="1"/>
+      <w:rPr>
+        <w:rStyle w:val="PageNumber"/>
+      </w:rPr>
+    </w:pPr>
+    <w:r>
+      <w:rPr>
+        <w:rStyle w:val="PageNumber"/>
+      </w:rPr>
+      <w:fldChar w:fldCharType="begin"/>
+    </w:r>
+    <w:r>
+      <w:rPr>
+        <w:rStyle w:val="PageNumber"/>
+      </w:rPr>
+      <w:instrText xml:space="preserve"> PAGE </w:instrText>
+    </w:r>
+    <w:r>
+      <w:rPr>
+        <w:rStyle w:val="PageNumber"/>
+      </w:rPr>
+      <w:fldChar w:fldCharType="separate"/>
+    </w:r>
+    <w:r>
+      <w:rPr>
+        <w:rStyle w:val="PageNumber"/>
+        <w:noProof/>
+      </w:rPr>
+      <w:t>3</w:t>
+    </w:r>
+    <w:r>
+      <w:rPr>
+        <w:rStyle w:val="PageNumber"/>
+      </w:rPr>
+      <w:fldChar w:fldCharType="end"/>
+    </w:r>
+  </w:p>
+  <w:p>
+    <w:pPr>
+      <w:pStyle w:val="Footer"/>
+      <w:ind w:left="-567"/>
     </w:pPr>
   </w:p>
   <w:p>
@@ -4383,7 +4511,10 @@
   <w:style w:type="paragraph" w:default="1" w:styleId="Normal">
     <w:name w:val="Normal"/>
     <w:qFormat/>
-    <w:rsid w:val="004000F3"/>
+    <w:rsid w:val="00FF0D1F"/>
+    <w:pPr>
+      <w:ind w:left="284"/>
+    </w:pPr>
     <w:rPr>
       <w:rFonts w:ascii="Times New Roman" w:eastAsia="Times New Roman" w:hAnsi="Times New Roman"/>
       <w:lang w:val="pl-PL" w:eastAsia="pl-PL"/>
@@ -5208,6 +5339,14 @@
       <w:sz w:val="18"/>
       <w:szCs w:val="18"/>
     </w:rPr>
+  </w:style>
+  <w:style w:type="character" w:styleId="PageNumber">
+    <w:name w:val="page number"/>
+    <w:basedOn w:val="DefaultParagraphFont"/>
+    <w:uiPriority w:val="99"/>
+    <w:semiHidden/>
+    <w:unhideWhenUsed/>
+    <w:rsid w:val="00FF0D1F"/>
   </w:style>
 </w:styles>
 </file>
@@ -5508,6 +5647,16 @@
 </file>
 
 <file path=customXml/item1.xml><?xml version="1.0" encoding="utf-8"?>
+<p:properties xmlns:p="http://schemas.microsoft.com/office/2006/metadata/properties" xmlns:xsi="http://www.w3.org/2001/XMLSchema-instance" xmlns:pc="http://schemas.microsoft.com/office/infopath/2007/PartnerControls">
+  <documentManagement/>
+</p:properties>
+</file>
+
+<file path=customXml/item2.xml><?xml version="1.0" encoding="utf-8"?>
+<b:Sources xmlns:b="http://schemas.openxmlformats.org/officeDocument/2006/bibliography" xmlns="http://schemas.openxmlformats.org/officeDocument/2006/bibliography" SelectedStyle="\APA.XSL" StyleName="APA"/>
+</file>
+
+<file path=customXml/item3.xml><?xml version="1.0" encoding="utf-8"?>
 <?mso-contentType ?>
 <FormTemplates xmlns="http://schemas.microsoft.com/sharepoint/v3/contenttype/forms">
   <Display>DocumentLibraryForm</Display>
@@ -5516,17 +5665,10 @@
 </FormTemplates>
 </file>
 
-<file path=customXml/item2.xml><?xml version="1.0" encoding="utf-8"?>
-<b:Sources xmlns:b="http://schemas.openxmlformats.org/officeDocument/2006/bibliography" xmlns="http://schemas.openxmlformats.org/officeDocument/2006/bibliography" SelectedStyle="\APA.XSL" StyleName="APA"/>
+<file path=customXml/item4.xml>��< ? x m l   v e r s i o n = " 1 . 0 "   e n c o d i n g = " u t f - 1 6 " ? > < A r r a y O f D o c u m e n t L i n k   x m l n s : x s d = " h t t p : / / w w w . w 3 . o r g / 2 0 0 1 / X M L S c h e m a "   x m l n s : x s i = " h t t p : / / w w w . w 3 . o r g / 2 0 0 1 / X M L S c h e m a - i n s t a n c e " / > 
 </file>
 
-<file path=customXml/item3.xml><?xml version="1.0" encoding="utf-8"?>
-<p:properties xmlns:p="http://schemas.microsoft.com/office/2006/metadata/properties" xmlns:xsi="http://www.w3.org/2001/XMLSchema-instance" xmlns:pc="http://schemas.microsoft.com/office/infopath/2007/PartnerControls">
-  <documentManagement/>
-</p:properties>
-</file>
-
-<file path=customXml/item4.xml><?xml version="1.0" encoding="utf-8"?>
+<file path=customXml/item5.xml><?xml version="1.0" encoding="utf-8"?>
 <ct:contentTypeSchema xmlns:ct="http://schemas.microsoft.com/office/2006/metadata/contentType" xmlns:ma="http://schemas.microsoft.com/office/2006/metadata/properties/metaAttributes" ct:_="" ma:_="" ma:contentTypeName="Dokument" ma:contentTypeID="0x010100D16A6E9D44EAD146AEB702335C95C337" ma:contentTypeVersion="12" ma:contentTypeDescription="Utwórz nowy dokument." ma:contentTypeScope="" ma:versionID="71a2fb1fbfccb97a1290c6f2cdd0270f">
   <xsd:schema xmlns:xsd="http://www.w3.org/2001/XMLSchema" xmlns:xs="http://www.w3.org/2001/XMLSchema" xmlns:p="http://schemas.microsoft.com/office/2006/metadata/properties" xmlns:ns3="0944833e-f5ad-4eaa-ba07-85f2dd0b3417" xmlns:ns4="c384f11e-9963-4c4c-bd79-116b269bb06c" targetNamespace="http://schemas.microsoft.com/office/2006/metadata/properties" ma:root="true" ma:fieldsID="63cd6071143a70c57ba4cdf4a63133b0" ns3:_="" ns4:_="">
     <xsd:import namespace="0944833e-f5ad-4eaa-ba07-85f2dd0b3417"/>
@@ -5741,13 +5883,11 @@
 </ct:contentTypeSchema>
 </file>
 
-<file path=customXml/item5.xml>��< ? x m l   v e r s i o n = " 1 . 0 "   e n c o d i n g = " u t f - 1 6 " ? > < A r r a y O f D o c u m e n t L i n k   x m l n s : x s d = " h t t p : / / w w w . w 3 . o r g / 2 0 0 1 / X M L S c h e m a "   x m l n s : x s i = " h t t p : / / w w w . w 3 . o r g / 2 0 0 1 / X M L S c h e m a - i n s t a n c e " / > 
-</file>
-
 <file path=customXml/itemProps1.xml><?xml version="1.0" encoding="utf-8"?>
-<ds:datastoreItem xmlns:ds="http://schemas.openxmlformats.org/officeDocument/2006/customXml" ds:itemID="{6B69A942-E61C-4AD0-8241-C6475FBE7526}">
+<ds:datastoreItem xmlns:ds="http://schemas.openxmlformats.org/officeDocument/2006/customXml" ds:itemID="{7A4A658B-27B7-4137-8EF9-A0BF241532D9}">
   <ds:schemaRefs>
-    <ds:schemaRef ds:uri="http://schemas.microsoft.com/sharepoint/v3/contenttype/forms"/>
+    <ds:schemaRef ds:uri="http://schemas.microsoft.com/office/2006/metadata/properties"/>
+    <ds:schemaRef ds:uri="http://schemas.microsoft.com/office/infopath/2007/PartnerControls"/>
   </ds:schemaRefs>
 </ds:datastoreItem>
 </file>
@@ -5761,15 +5901,22 @@
 </file>
 
 <file path=customXml/itemProps3.xml><?xml version="1.0" encoding="utf-8"?>
-<ds:datastoreItem xmlns:ds="http://schemas.openxmlformats.org/officeDocument/2006/customXml" ds:itemID="{7A4A658B-27B7-4137-8EF9-A0BF241532D9}">
+<ds:datastoreItem xmlns:ds="http://schemas.openxmlformats.org/officeDocument/2006/customXml" ds:itemID="{6B69A942-E61C-4AD0-8241-C6475FBE7526}">
   <ds:schemaRefs>
-    <ds:schemaRef ds:uri="http://schemas.microsoft.com/office/2006/metadata/properties"/>
-    <ds:schemaRef ds:uri="http://schemas.microsoft.com/office/infopath/2007/PartnerControls"/>
+    <ds:schemaRef ds:uri="http://schemas.microsoft.com/sharepoint/v3/contenttype/forms"/>
   </ds:schemaRefs>
 </ds:datastoreItem>
 </file>
 
 <file path=customXml/itemProps4.xml><?xml version="1.0" encoding="utf-8"?>
+<ds:datastoreItem xmlns:ds="http://schemas.openxmlformats.org/officeDocument/2006/customXml" ds:itemID="{BEF0A187-8EAD-4BFA-BE95-29E05F33D332}">
+  <ds:schemaRefs>
+    <ds:schemaRef ds:uri="http://www.w3.org/2001/XMLSchema"/>
+  </ds:schemaRefs>
+</ds:datastoreItem>
+</file>
+
+<file path=customXml/itemProps5.xml><?xml version="1.0" encoding="utf-8"?>
 <ds:datastoreItem xmlns:ds="http://schemas.openxmlformats.org/officeDocument/2006/customXml" ds:itemID="{8AC1E6DC-48BF-410C-95B5-E40F256EF4B9}">
   <ds:schemaRefs>
     <ds:schemaRef ds:uri="http://schemas.microsoft.com/office/2006/metadata/contentType"/>
@@ -5786,12 +5933,4 @@
     <ds:schemaRef ds:uri="http://schemas.microsoft.com/internal/obd"/>
   </ds:schemaRefs>
 </ds:datastoreItem>
-</file>
-
-<file path=customXml/itemProps5.xml><?xml version="1.0" encoding="utf-8"?>
-<ds:datastoreItem xmlns:ds="http://schemas.openxmlformats.org/officeDocument/2006/customXml" ds:itemID="{BEF0A187-8EAD-4BFA-BE95-29E05F33D332}">
-  <ds:schemaRefs>
-    <ds:schemaRef ds:uri="http://www.w3.org/2001/XMLSchema"/>
-  </ds:schemaRefs>
-</ds:datastoreItem>
 </file>
</xml_diff>